<commit_message>
Add course/course content/assignment DB designs
Plus a minor fix to the user design
</commit_message>
<xml_diff>
--- a/docs/database/user-design.docx
+++ b/docs/database/user-design.docx
@@ -78,15 +78,15 @@
         </w:tblCellMar>
       </w:tblPr>
       <w:tblGrid>
-        <w:gridCol w:w="2430"/>
+        <w:gridCol w:w="2428"/>
         <w:gridCol w:w="1080"/>
-        <w:gridCol w:w="6465"/>
+        <w:gridCol w:w="6467"/>
       </w:tblGrid>
       <w:tr>
         <w:trPr/>
         <w:tc>
           <w:tcPr>
-            <w:tcW w:w="2430" w:type="dxa"/>
+            <w:tcW w:w="2428" w:type="dxa"/>
             <w:tcBorders>
               <w:top w:val="single" w:sz="2" w:space="0" w:color="000000"/>
               <w:left w:val="single" w:sz="2" w:space="0" w:color="000000"/>
@@ -154,7 +154,7 @@
         </w:tc>
         <w:tc>
           <w:tcPr>
-            <w:tcW w:w="6465" w:type="dxa"/>
+            <w:tcW w:w="6467" w:type="dxa"/>
             <w:tcBorders>
               <w:top w:val="single" w:sz="2" w:space="0" w:color="000000"/>
               <w:left w:val="single" w:sz="2" w:space="0" w:color="000000"/>
@@ -192,7 +192,7 @@
         <w:trPr/>
         <w:tc>
           <w:tcPr>
-            <w:tcW w:w="2430" w:type="dxa"/>
+            <w:tcW w:w="2428" w:type="dxa"/>
             <w:tcBorders>
               <w:left w:val="single" w:sz="2" w:space="0" w:color="000000"/>
             </w:tcBorders>
@@ -246,7 +246,7 @@
         </w:tc>
         <w:tc>
           <w:tcPr>
-            <w:tcW w:w="6465" w:type="dxa"/>
+            <w:tcW w:w="6467" w:type="dxa"/>
             <w:tcBorders>
               <w:left w:val="single" w:sz="2" w:space="0" w:color="000000"/>
               <w:right w:val="single" w:sz="2" w:space="0" w:color="000000"/>
@@ -277,7 +277,7 @@
         <w:trPr/>
         <w:tc>
           <w:tcPr>
-            <w:tcW w:w="2430" w:type="dxa"/>
+            <w:tcW w:w="2428" w:type="dxa"/>
             <w:tcBorders>
               <w:left w:val="single" w:sz="2" w:space="0" w:color="000000"/>
             </w:tcBorders>
@@ -331,7 +331,7 @@
         </w:tc>
         <w:tc>
           <w:tcPr>
-            <w:tcW w:w="6465" w:type="dxa"/>
+            <w:tcW w:w="6467" w:type="dxa"/>
             <w:tcBorders>
               <w:left w:val="single" w:sz="2" w:space="0" w:color="000000"/>
               <w:right w:val="single" w:sz="2" w:space="0" w:color="000000"/>
@@ -362,7 +362,7 @@
         <w:trPr/>
         <w:tc>
           <w:tcPr>
-            <w:tcW w:w="2430" w:type="dxa"/>
+            <w:tcW w:w="2428" w:type="dxa"/>
             <w:tcBorders>
               <w:left w:val="single" w:sz="2" w:space="0" w:color="000000"/>
             </w:tcBorders>
@@ -416,7 +416,7 @@
         </w:tc>
         <w:tc>
           <w:tcPr>
-            <w:tcW w:w="6465" w:type="dxa"/>
+            <w:tcW w:w="6467" w:type="dxa"/>
             <w:tcBorders>
               <w:left w:val="single" w:sz="2" w:space="0" w:color="000000"/>
               <w:right w:val="single" w:sz="2" w:space="0" w:color="000000"/>
@@ -447,7 +447,7 @@
         <w:trPr/>
         <w:tc>
           <w:tcPr>
-            <w:tcW w:w="2430" w:type="dxa"/>
+            <w:tcW w:w="2428" w:type="dxa"/>
             <w:tcBorders>
               <w:left w:val="single" w:sz="2" w:space="0" w:color="000000"/>
             </w:tcBorders>
@@ -501,7 +501,7 @@
         </w:tc>
         <w:tc>
           <w:tcPr>
-            <w:tcW w:w="6465" w:type="dxa"/>
+            <w:tcW w:w="6467" w:type="dxa"/>
             <w:tcBorders>
               <w:left w:val="single" w:sz="2" w:space="0" w:color="000000"/>
               <w:right w:val="single" w:sz="2" w:space="0" w:color="000000"/>
@@ -523,23 +523,7 @@
                 <w:sz w:val="24"/>
                 <w:szCs w:val="24"/>
               </w:rPr>
-              <w:t xml:space="preserve">The user’s email (should be the same </w:t>
-            </w:r>
-            <w:r>
-              <w:rPr>
-                <w:rFonts w:eastAsia="NSimSun" w:cs="Liberation Mono" w:ascii="Arial" w:hAnsi="Arial"/>
-                <w:sz w:val="24"/>
-                <w:szCs w:val="24"/>
-              </w:rPr>
-              <w:t xml:space="preserve">as </w:t>
-            </w:r>
-            <w:r>
-              <w:rPr>
-                <w:rFonts w:eastAsia="NSimSun" w:cs="Liberation Mono" w:ascii="Arial" w:hAnsi="Arial"/>
-                <w:sz w:val="24"/>
-                <w:szCs w:val="24"/>
-              </w:rPr>
-              <w:t>for authentication)</w:t>
+              <w:t>The user’s email (should be the same as for authentication)</w:t>
             </w:r>
           </w:p>
         </w:tc>
@@ -548,7 +532,7 @@
         <w:trPr/>
         <w:tc>
           <w:tcPr>
-            <w:tcW w:w="2430" w:type="dxa"/>
+            <w:tcW w:w="2428" w:type="dxa"/>
             <w:tcBorders>
               <w:left w:val="single" w:sz="2" w:space="0" w:color="000000"/>
               <w:bottom w:val="single" w:sz="2" w:space="0" w:color="000000"/>
@@ -598,12 +582,13 @@
                 <w:sz w:val="24"/>
                 <w:szCs w:val="24"/>
               </w:rPr>
-            </w:r>
-          </w:p>
-        </w:tc>
-        <w:tc>
-          <w:tcPr>
-            <w:tcW w:w="6465" w:type="dxa"/>
+              <w:t>Integer</w:t>
+            </w:r>
+          </w:p>
+        </w:tc>
+        <w:tc>
+          <w:tcPr>
+            <w:tcW w:w="6467" w:type="dxa"/>
             <w:tcBorders>
               <w:left w:val="single" w:sz="2" w:space="0" w:color="000000"/>
               <w:bottom w:val="single" w:sz="2" w:space="0" w:color="000000"/>
@@ -763,16 +748,16 @@
         </w:tblCellMar>
       </w:tblPr>
       <w:tblGrid>
-        <w:gridCol w:w="2430"/>
+        <w:gridCol w:w="2428"/>
         <w:gridCol w:w="1080"/>
-        <w:gridCol w:w="631"/>
-        <w:gridCol w:w="5834"/>
+        <w:gridCol w:w="630"/>
+        <w:gridCol w:w="5836"/>
       </w:tblGrid>
       <w:tr>
         <w:trPr/>
         <w:tc>
           <w:tcPr>
-            <w:tcW w:w="2430" w:type="dxa"/>
+            <w:tcW w:w="2428" w:type="dxa"/>
             <w:tcBorders>
               <w:top w:val="single" w:sz="2" w:space="0" w:color="000000"/>
               <w:left w:val="single" w:sz="2" w:space="0" w:color="000000"/>
@@ -840,7 +825,7 @@
         </w:tc>
         <w:tc>
           <w:tcPr>
-            <w:tcW w:w="631" w:type="dxa"/>
+            <w:tcW w:w="630" w:type="dxa"/>
             <w:tcBorders>
               <w:top w:val="single" w:sz="2" w:space="0" w:color="000000"/>
               <w:left w:val="single" w:sz="2" w:space="0" w:color="000000"/>
@@ -874,7 +859,7 @@
         </w:tc>
         <w:tc>
           <w:tcPr>
-            <w:tcW w:w="5834" w:type="dxa"/>
+            <w:tcW w:w="5836" w:type="dxa"/>
             <w:tcBorders>
               <w:top w:val="single" w:sz="2" w:space="0" w:color="000000"/>
               <w:left w:val="single" w:sz="2" w:space="0" w:color="000000"/>
@@ -912,7 +897,7 @@
         <w:trPr/>
         <w:tc>
           <w:tcPr>
-            <w:tcW w:w="2430" w:type="dxa"/>
+            <w:tcW w:w="2428" w:type="dxa"/>
             <w:tcBorders>
               <w:left w:val="single" w:sz="2" w:space="0" w:color="000000"/>
             </w:tcBorders>
@@ -966,7 +951,7 @@
         </w:tc>
         <w:tc>
           <w:tcPr>
-            <w:tcW w:w="631" w:type="dxa"/>
+            <w:tcW w:w="630" w:type="dxa"/>
             <w:tcBorders>
               <w:left w:val="single" w:sz="2" w:space="0" w:color="000000"/>
             </w:tcBorders>
@@ -993,7 +978,7 @@
         </w:tc>
         <w:tc>
           <w:tcPr>
-            <w:tcW w:w="5834" w:type="dxa"/>
+            <w:tcW w:w="5836" w:type="dxa"/>
             <w:tcBorders>
               <w:left w:val="single" w:sz="2" w:space="0" w:color="000000"/>
               <w:right w:val="single" w:sz="2" w:space="0" w:color="000000"/>
@@ -1024,7 +1009,7 @@
         <w:trPr/>
         <w:tc>
           <w:tcPr>
-            <w:tcW w:w="2430" w:type="dxa"/>
+            <w:tcW w:w="2428" w:type="dxa"/>
             <w:tcBorders>
               <w:left w:val="single" w:sz="2" w:space="0" w:color="000000"/>
               <w:bottom w:val="single" w:sz="2" w:space="0" w:color="000000"/>
@@ -1080,7 +1065,7 @@
         </w:tc>
         <w:tc>
           <w:tcPr>
-            <w:tcW w:w="631" w:type="dxa"/>
+            <w:tcW w:w="630" w:type="dxa"/>
             <w:tcBorders>
               <w:left w:val="single" w:sz="2" w:space="0" w:color="000000"/>
               <w:bottom w:val="single" w:sz="2" w:space="0" w:color="000000"/>
@@ -1108,7 +1093,7 @@
         </w:tc>
         <w:tc>
           <w:tcPr>
-            <w:tcW w:w="5834" w:type="dxa"/>
+            <w:tcW w:w="5836" w:type="dxa"/>
             <w:tcBorders>
               <w:left w:val="single" w:sz="2" w:space="0" w:color="000000"/>
               <w:bottom w:val="single" w:sz="2" w:space="0" w:color="000000"/>
@@ -1140,18 +1125,10 @@
     <w:p>
       <w:pPr>
         <w:pStyle w:val="PreformattedText"/>
-        <w:rPr>
-          <w:rFonts w:ascii="Arial" w:hAnsi="Arial"/>
-          <w:sz w:val="24"/>
-          <w:szCs w:val="24"/>
-        </w:rPr>
+        <w:rPr/>
       </w:pPr>
       <w:r>
-        <w:rPr>
-          <w:rFonts w:ascii="Arial" w:hAnsi="Arial"/>
-          <w:sz w:val="24"/>
-          <w:szCs w:val="24"/>
-        </w:rPr>
+        <w:rPr/>
       </w:r>
     </w:p>
     <w:sectPr>
@@ -1161,6 +1138,7 @@
       <w:pgNumType w:fmt="decimal"/>
       <w:formProt w:val="false"/>
       <w:textDirection w:val="lrTb"/>
+      <w:docGrid w:type="default" w:linePitch="100" w:charSpace="0"/>
     </w:sectPr>
   </w:body>
 </w:document>
@@ -1172,7 +1150,6 @@
     <w:rPrDefault>
       <w:rPr>
         <w:rFonts w:ascii="Liberation Serif" w:hAnsi="Liberation Serif" w:eastAsia="NSimSun" w:cs="Arial"/>
-        <w:sz w:val="24"/>
         <w:szCs w:val="24"/>
         <w:lang w:val="en-US" w:eastAsia="zh-CN" w:bidi="hi-IN"/>
       </w:rPr>
@@ -1186,10 +1163,13 @@
     <w:qFormat/>
     <w:pPr>
       <w:widowControl w:val="false"/>
+      <w:bidi w:val="0"/>
+      <w:jc w:val="left"/>
     </w:pPr>
     <w:rPr>
       <w:rFonts w:ascii="Liberation Serif" w:hAnsi="Liberation Serif" w:eastAsia="NSimSun" w:cs="Arial"/>
       <w:color w:val="auto"/>
+      <w:kern w:val="0"/>
       <w:sz w:val="24"/>
       <w:szCs w:val="24"/>
       <w:lang w:val="en-US" w:eastAsia="zh-CN" w:bidi="hi-IN"/>

</xml_diff>